<commit_message>
Frontend task pdf updated
</commit_message>
<xml_diff>
--- a/05_frontend/tasks/React_tehtavat_23k.docx
+++ b/05_frontend/tasks/React_tehtavat_23k.docx
@@ -418,8 +418,6 @@
         </w:rPr>
         <w:t>.</w:t>
       </w:r>
-      <w:bookmarkStart w:id="0" w:name="_GoBack"/>
-      <w:bookmarkEnd w:id="0"/>
     </w:p>
     <w:p>
       <w:pPr>
@@ -932,6 +930,56 @@
         </w:rPr>
         <w:t xml:space="preserve">. </w:t>
       </w:r>
+      <w:r>
+        <w:rPr>
+          <w:sz w:val="32"/>
+        </w:rPr>
+        <w:t xml:space="preserve">Yritä myös saada simppelit </w:t>
+      </w:r>
+      <w:proofErr w:type="spellStart"/>
+      <w:r>
+        <w:rPr>
+          <w:sz w:val="32"/>
+        </w:rPr>
+        <w:t>redPalette</w:t>
+      </w:r>
+      <w:proofErr w:type="spellEnd"/>
+      <w:r>
+        <w:rPr>
+          <w:sz w:val="32"/>
+        </w:rPr>
+        <w:t xml:space="preserve"> ja </w:t>
+      </w:r>
+      <w:proofErr w:type="spellStart"/>
+      <w:r>
+        <w:rPr>
+          <w:sz w:val="32"/>
+        </w:rPr>
+        <w:t>yellowPalette</w:t>
+      </w:r>
+      <w:proofErr w:type="spellEnd"/>
+      <w:r>
+        <w:rPr>
+          <w:sz w:val="32"/>
+        </w:rPr>
+        <w:t xml:space="preserve"> toimimaan </w:t>
+      </w:r>
+      <w:proofErr w:type="spellStart"/>
+      <w:r>
+        <w:rPr>
+          <w:sz w:val="32"/>
+        </w:rPr>
+        <w:t>normalPalette:n</w:t>
+      </w:r>
+      <w:proofErr w:type="spellEnd"/>
+      <w:r>
+        <w:rPr>
+          <w:sz w:val="32"/>
+        </w:rPr>
+        <w:t xml:space="preserve"> oheen.</w:t>
+      </w:r>
+      <w:bookmarkStart w:id="0" w:name="_GoBack"/>
+      <w:bookmarkEnd w:id="0"/>
     </w:p>
     <w:p>
       <w:pPr>
@@ -947,6 +995,7 @@
           <w:b/>
           <w:sz w:val="32"/>
         </w:rPr>
+        <w:lastRenderedPageBreak/>
         <w:t>TAI</w:t>
       </w:r>
     </w:p>
@@ -965,7 +1014,6 @@
         <w:rPr>
           <w:sz w:val="32"/>
         </w:rPr>
-        <w:lastRenderedPageBreak/>
         <w:t>Tee vastaavat toiminnot</w:t>
       </w:r>
       <w:r>

</xml_diff>